<commit_message>
Restyle site and update CV
</commit_message>
<xml_diff>
--- a/static/KPK_cv_resume.docx
+++ b/static/KPK_cv_resume.docx
@@ -67,7 +67,7 @@
           </w:tcPr>
           <w:p>
             <w:r>
-              <w:t>I have focused most of my career on the point where an organisation meets a consumer. I have always been intrigued with that relationship. I have migrated from designing and delivering systems to managing significant customer management IT operations. My mantra is that technology should be led by business problems, not technology solutions that are looking for problems to solve. Having both a grounding and familiarity with both technical and business operations, I feel I am a strong senior leader that can help drive your organisation forward.</w:t>
+              <w:t>I have a strong background in technology leadership.  Having lead several areas of technology, I understand well how technology needs to support business operations, and without the business context, technology often wanders around in the wilderness.  I strive to ensure that at all levels, technology and the business engage and align to pull in the same direction.  I have significant experience in both supporting business systems and consumer technology.</w:t>
             </w:r>
           </w:p>
         </w:tc>
@@ -131,10 +131,10 @@
         <w:tblLook w:val="04A0" w:firstRow="1" w:lastRow="0" w:firstColumn="1" w:lastColumn="0" w:noHBand="0" w:noVBand="1"/>
       </w:tblPr>
       <w:tblGrid>
-        <w:gridCol w:w="2971"/>
-        <w:gridCol w:w="2439"/>
-        <w:gridCol w:w="2456"/>
-        <w:gridCol w:w="1964"/>
+        <w:gridCol w:w="2825"/>
+        <w:gridCol w:w="2337"/>
+        <w:gridCol w:w="2352"/>
+        <w:gridCol w:w="2316"/>
       </w:tblGrid>
       <w:tr>
         <w:trPr>
@@ -157,7 +157,13 @@
               <w:rPr>
                 <w:sz w:val="18"/>
               </w:rPr>
-              <w:t>Head of Sky Business Technology</w:t>
+              <w:t xml:space="preserve">Head of </w:t>
+            </w:r>
+            <w:r>
+              <w:rPr>
+                <w:sz w:val="18"/>
+              </w:rPr>
+              <w:t>Technology for NOW TV</w:t>
             </w:r>
           </w:p>
         </w:tc>
@@ -199,7 +205,7 @@
               <w:rPr>
                 <w:sz w:val="18"/>
               </w:rPr>
-              <w:t>Livingston, Scotland, UK</w:t>
+              <w:t>London, UK</w:t>
             </w:r>
           </w:p>
         </w:tc>
@@ -220,7 +226,13 @@
               <w:rPr>
                 <w:sz w:val="18"/>
               </w:rPr>
-              <w:t>May 2010 - Present</w:t>
+              <w:t xml:space="preserve">September 2013 </w:t>
+            </w:r>
+            <w:r>
+              <w:rPr>
+                <w:sz w:val="18"/>
+              </w:rPr>
+              <w:t>- Present</w:t>
             </w:r>
           </w:p>
         </w:tc>
@@ -246,7 +258,34 @@
               </w:numPr>
             </w:pPr>
             <w:r>
-              <w:t>Responsible for the IT department looking after the commercial customer management systems for a business unit that manages around 36,000 commercial TV customers and 15,000 WiFi hot-spots, is highly profitable and provides the UK's largest public entertainment and WiFi network.</w:t>
+              <w:t>Lead the technology for NOW TV, a leading OTT/IPTV provider in the UK.</w:t>
+            </w:r>
+            <w:r>
+              <w:t xml:space="preserve">  Providing the best </w:t>
+            </w:r>
+            <w:proofErr w:type="spellStart"/>
+            <w:r>
+              <w:t>pay-TV</w:t>
+            </w:r>
+            <w:proofErr w:type="spellEnd"/>
+            <w:r>
+              <w:t xml:space="preserve"> content and live sports in the UK on a pay as you go basis.  All across a variety of devices, including the NOW TV Box, LG Smart devices, PS3, PS4, XBOX 360, XBOX One, </w:t>
+            </w:r>
+            <w:proofErr w:type="spellStart"/>
+            <w:r>
+              <w:t>iOS</w:t>
+            </w:r>
+            <w:proofErr w:type="spellEnd"/>
+            <w:r>
+              <w:t xml:space="preserve">, Android, </w:t>
+            </w:r>
+            <w:proofErr w:type="spellStart"/>
+            <w:r>
+              <w:t>YouView</w:t>
+            </w:r>
+            <w:proofErr w:type="spellEnd"/>
+            <w:r>
+              <w:t xml:space="preserve"> and Apple TV.</w:t>
             </w:r>
           </w:p>
           <w:p>
@@ -258,7 +297,10 @@
               </w:numPr>
             </w:pPr>
             <w:r>
-              <w:t>Full accountability for departmental P&amp;L, budgeting, operations, development and delivery.</w:t>
+              <w:t>Full accountability for departmental P&amp;L, budgeting, operations, development</w:t>
+            </w:r>
+            <w:r>
+              <w:t xml:space="preserve"> and delivery.</w:t>
             </w:r>
           </w:p>
           <w:p>
@@ -270,31 +312,26 @@
               </w:numPr>
             </w:pPr>
             <w:r>
-              <w:t>Business systems managed the full gamut of customer lifecycle including billing, customer service, assurance, equipment management, fulfilment, field services, document management, correspondence and business intelligence and customer management.</w:t>
-            </w:r>
-          </w:p>
-          <w:p>
-            <w:pPr>
-              <w:pStyle w:val="ListParagraph"/>
-              <w:numPr>
-                <w:ilvl w:val="0"/>
-                <w:numId w:val="7"/>
-              </w:numPr>
-            </w:pPr>
-            <w:r>
-              <w:t>Successfully delivered platform by managing a juggernaut of a programme of work and then operationalising the team and platform over a period of about two years.</w:t>
-            </w:r>
-          </w:p>
-          <w:p>
-            <w:pPr>
-              <w:pStyle w:val="ListParagraph"/>
-              <w:numPr>
-                <w:ilvl w:val="0"/>
-                <w:numId w:val="7"/>
-              </w:numPr>
-            </w:pPr>
-            <w:r>
-              <w:t>Previous roles as Head of Department for Business Intelligence and Integration for the consumer part of the business, supporting 10+ million subscribers and 700+ million business transactions per month.</w:t>
+              <w:t xml:space="preserve">Senior technology representative in NOW TV management team and represent NOW TV Technology to </w:t>
+            </w:r>
+            <w:proofErr w:type="spellStart"/>
+            <w:r>
+              <w:t>BSkyB’s</w:t>
+            </w:r>
+            <w:proofErr w:type="spellEnd"/>
+            <w:r>
+              <w:t xml:space="preserve"> Executives.  Own the relationships with key suppliers and vendors and lead conversations with the rest of </w:t>
+            </w:r>
+            <w:proofErr w:type="spellStart"/>
+            <w:r>
+              <w:t>BSkyB</w:t>
+            </w:r>
+            <w:proofErr w:type="spellEnd"/>
+            <w:r>
+              <w:t xml:space="preserve"> Technology to deliver to the needs of NOW TV.</w:t>
+            </w:r>
+            <w:r>
+              <w:t xml:space="preserve"> </w:t>
             </w:r>
           </w:p>
         </w:tc>
@@ -320,7 +357,7 @@
               <w:rPr>
                 <w:sz w:val="18"/>
               </w:rPr>
-              <w:t>Self Employed</w:t>
+              <w:t>Head of Sky Business Technology</w:t>
             </w:r>
           </w:p>
         </w:tc>
@@ -341,13 +378,7 @@
               <w:rPr>
                 <w:sz w:val="18"/>
               </w:rPr>
-              <w:t xml:space="preserve">Asseverate Services </w:t>
-            </w:r>
-            <w:r>
-              <w:rPr>
-                <w:sz w:val="18"/>
-              </w:rPr>
-              <w:t>Ltd</w:t>
+              <w:t>British Sky Broadcasting</w:t>
             </w:r>
           </w:p>
         </w:tc>
@@ -368,7 +399,7 @@
               <w:rPr>
                 <w:sz w:val="18"/>
               </w:rPr>
-              <w:t>London, UK</w:t>
+              <w:t>Livingston, Scotland, UK</w:t>
             </w:r>
           </w:p>
         </w:tc>
@@ -389,19 +420,25 @@
               <w:rPr>
                 <w:sz w:val="18"/>
               </w:rPr>
-              <w:t xml:space="preserve">Oct 2009 - </w:t>
-            </w:r>
-            <w:r>
-              <w:rPr>
-                <w:sz w:val="18"/>
-              </w:rPr>
-              <w:t>May</w:t>
-            </w:r>
-            <w:r>
-              <w:rPr>
-                <w:sz w:val="18"/>
-              </w:rPr>
-              <w:t xml:space="preserve"> 2010</w:t>
+              <w:t xml:space="preserve">May 2010 </w:t>
+            </w:r>
+            <w:r>
+              <w:rPr>
+                <w:sz w:val="18"/>
+              </w:rPr>
+              <w:t>–</w:t>
+            </w:r>
+            <w:r>
+              <w:rPr>
+                <w:sz w:val="18"/>
+              </w:rPr>
+              <w:t xml:space="preserve"> </w:t>
+            </w:r>
+            <w:r>
+              <w:rPr>
+                <w:sz w:val="18"/>
+              </w:rPr>
+              <w:t>August 2013</w:t>
             </w:r>
           </w:p>
         </w:tc>
@@ -423,11 +460,27 @@
               <w:pStyle w:val="ListParagraph"/>
               <w:numPr>
                 <w:ilvl w:val="0"/>
-                <w:numId w:val="8"/>
+                <w:numId w:val="7"/>
               </w:numPr>
             </w:pPr>
             <w:r>
-              <w:t>Contracted with BSkyB to provide architecture and consulting services surrounding the voice aspect of the customer management platform.</w:t>
+              <w:t xml:space="preserve">Lead the technology department providing the customer management systems for Sky Business, which managed over 60,000 commercial TV venues and 15,000 </w:t>
+            </w:r>
+            <w:proofErr w:type="spellStart"/>
+            <w:r>
+              <w:t>WiFi</w:t>
+            </w:r>
+            <w:proofErr w:type="spellEnd"/>
+            <w:r>
+              <w:t xml:space="preserve"> </w:t>
+            </w:r>
+            <w:proofErr w:type="gramStart"/>
+            <w:r>
+              <w:t>hot-spots</w:t>
+            </w:r>
+            <w:proofErr w:type="gramEnd"/>
+            <w:r>
+              <w:t>.</w:t>
             </w:r>
           </w:p>
           <w:p>
@@ -435,12 +488,57 @@
               <w:pStyle w:val="ListParagraph"/>
               <w:numPr>
                 <w:ilvl w:val="0"/>
-                <w:numId w:val="8"/>
+                <w:numId w:val="7"/>
               </w:numPr>
             </w:pPr>
             <w:r>
-              <w:t>Technical lead to stabilise the 3,500 concurrent user contact centre voice platform after a significant level of stability. Platform went from being unavailable 3-4 times a week for about 4 hours at a time to having no significant outages for over two years.</w:t>
-            </w:r>
+              <w:t>Full accountability for departmental P&amp;L (circa £5m p.a.), budgeting, operations, development and delivery.</w:t>
+            </w:r>
+          </w:p>
+          <w:p>
+            <w:pPr>
+              <w:pStyle w:val="ListParagraph"/>
+              <w:numPr>
+                <w:ilvl w:val="0"/>
+                <w:numId w:val="7"/>
+              </w:numPr>
+            </w:pPr>
+            <w:r>
+              <w:t>Business systems managed the full gamut of customer lifecycle including billing, customer service, assurance, equipment management, fulfilment, field services, document management, correspondence, business intelligence and customer management.</w:t>
+            </w:r>
+          </w:p>
+          <w:p>
+            <w:pPr>
+              <w:pStyle w:val="ListParagraph"/>
+              <w:numPr>
+                <w:ilvl w:val="0"/>
+                <w:numId w:val="7"/>
+              </w:numPr>
+            </w:pPr>
+            <w:r>
+              <w:t xml:space="preserve">Was senior stakeholder in technology for any </w:t>
+            </w:r>
+            <w:proofErr w:type="spellStart"/>
+            <w:r>
+              <w:t>initatives</w:t>
+            </w:r>
+            <w:proofErr w:type="spellEnd"/>
+            <w:r>
+              <w:t xml:space="preserve"> across the rest of </w:t>
+            </w:r>
+            <w:proofErr w:type="spellStart"/>
+            <w:r>
+              <w:t>BSkyB</w:t>
+            </w:r>
+            <w:proofErr w:type="spellEnd"/>
+            <w:r>
+              <w:t xml:space="preserve"> that affected Sky </w:t>
+            </w:r>
+            <w:proofErr w:type="gramStart"/>
+            <w:r>
+              <w:t>Business.</w:t>
+            </w:r>
+            <w:proofErr w:type="gramEnd"/>
           </w:p>
         </w:tc>
       </w:tr>
@@ -461,6 +559,29 @@
               </w:rPr>
             </w:pPr>
           </w:p>
+          <w:p>
+            <w:pPr>
+              <w:rPr>
+                <w:sz w:val="18"/>
+              </w:rPr>
+            </w:pPr>
+          </w:p>
+          <w:p>
+            <w:pPr>
+              <w:rPr>
+                <w:sz w:val="18"/>
+              </w:rPr>
+            </w:pPr>
+          </w:p>
+          <w:p>
+            <w:pPr>
+              <w:rPr>
+                <w:sz w:val="18"/>
+              </w:rPr>
+            </w:pPr>
+            <w:bookmarkStart w:id="0" w:name="_GoBack"/>
+            <w:bookmarkEnd w:id="0"/>
+          </w:p>
         </w:tc>
         <w:tc>
           <w:tcPr>
@@ -475,13 +596,6 @@
               </w:rPr>
             </w:pPr>
           </w:p>
-          <w:p>
-            <w:pPr>
-              <w:rPr>
-                <w:sz w:val="18"/>
-              </w:rPr>
-            </w:pPr>
-          </w:p>
         </w:tc>
         <w:tc>
           <w:tcPr>
@@ -505,7 +619,6 @@
           </w:tcPr>
           <w:p>
             <w:pPr>
-              <w:jc w:val="right"/>
               <w:rPr>
                 <w:sz w:val="18"/>
               </w:rPr>
@@ -535,7 +648,7 @@
                 <w:sz w:val="18"/>
               </w:rPr>
               <w:lastRenderedPageBreak/>
-              <w:t>Practice Solution Architect</w:t>
+              <w:t>Self Employed</w:t>
             </w:r>
           </w:p>
         </w:tc>
@@ -556,7 +669,13 @@
               <w:rPr>
                 <w:sz w:val="18"/>
               </w:rPr>
-              <w:t>Dimension Data</w:t>
+              <w:t xml:space="preserve">Asseverate Services </w:t>
+            </w:r>
+            <w:r>
+              <w:rPr>
+                <w:sz w:val="18"/>
+              </w:rPr>
+              <w:t>Ltd</w:t>
             </w:r>
           </w:p>
         </w:tc>
@@ -590,28 +709,27 @@
           </w:tcPr>
           <w:p>
             <w:pPr>
-              <w:jc w:val="right"/>
-              <w:rPr>
-                <w:sz w:val="18"/>
-              </w:rPr>
-            </w:pPr>
-            <w:r>
-              <w:rPr>
-                <w:sz w:val="18"/>
-              </w:rPr>
-              <w:t xml:space="preserve">Dec 2006 - </w:t>
-            </w:r>
-            <w:r>
-              <w:rPr>
-                <w:sz w:val="18"/>
-              </w:rPr>
-              <w:t>Oct</w:t>
-            </w:r>
-            <w:r>
-              <w:rPr>
-                <w:sz w:val="18"/>
-              </w:rPr>
-              <w:t xml:space="preserve"> 2009</w:t>
+              <w:rPr>
+                <w:sz w:val="18"/>
+              </w:rPr>
+            </w:pPr>
+            <w:r>
+              <w:rPr>
+                <w:sz w:val="18"/>
+              </w:rPr>
+              <w:t xml:space="preserve">Oct 2009 - </w:t>
+            </w:r>
+            <w:r>
+              <w:rPr>
+                <w:sz w:val="18"/>
+              </w:rPr>
+              <w:t>May</w:t>
+            </w:r>
+            <w:r>
+              <w:rPr>
+                <w:sz w:val="18"/>
+              </w:rPr>
+              <w:t xml:space="preserve"> 2010</w:t>
             </w:r>
           </w:p>
         </w:tc>
@@ -633,11 +751,11 @@
               <w:pStyle w:val="ListParagraph"/>
               <w:numPr>
                 <w:ilvl w:val="0"/>
-                <w:numId w:val="9"/>
+                <w:numId w:val="8"/>
               </w:numPr>
             </w:pPr>
             <w:r>
-              <w:t>Provided technical architecture for complex contact centre telecoms integrations and voice self service applications.</w:t>
+              <w:t>Contracted with BSkyB to provide architecture and consulting services surrounding the voice aspect of the customer management platform.</w:t>
             </w:r>
           </w:p>
           <w:p>
@@ -645,41 +763,11 @@
               <w:pStyle w:val="ListParagraph"/>
               <w:numPr>
                 <w:ilvl w:val="0"/>
-                <w:numId w:val="9"/>
+                <w:numId w:val="8"/>
               </w:numPr>
             </w:pPr>
             <w:r>
-              <w:t>Globally recognised thought leader in VoIP contact centre solutions, presenting and consulting in Europe, North America, South Africa and Australia as a subject matter expert.</w:t>
-            </w:r>
-          </w:p>
-          <w:p>
-            <w:pPr>
-              <w:pStyle w:val="ListParagraph"/>
-              <w:numPr>
-                <w:ilvl w:val="0"/>
-                <w:numId w:val="9"/>
-              </w:numPr>
-            </w:pPr>
-            <w:r>
-              <w:t>Managed Dimension Data's relationship in the UK with Genesys Telecommunications and worked with Genesys and Cisco at executive levels to develop a level of interoperability between their VoIP contact centre solutions.</w:t>
-            </w:r>
-          </w:p>
-          <w:p>
-            <w:pPr>
-              <w:pStyle w:val="ListParagraph"/>
-              <w:numPr>
-                <w:ilvl w:val="0"/>
-                <w:numId w:val="9"/>
-              </w:numPr>
-            </w:pPr>
-            <w:r>
-              <w:t>Architected an award winning global VoIP</w:t>
-            </w:r>
-            <w:r>
-              <w:t xml:space="preserve"> contact centre and speech self-</w:t>
-            </w:r>
-            <w:r>
-              <w:t>service platform for BSkyB.</w:t>
+              <w:t>Technical lead to stabilise the 3,500 concurrent user contact centre voice platform after a significant level of stability. Platform went from being unavailable 3-4 times a week for about 4 hours at a time to having no significant outages for over two years.</w:t>
             </w:r>
           </w:p>
         </w:tc>
@@ -705,7 +793,7 @@
               <w:rPr>
                 <w:sz w:val="18"/>
               </w:rPr>
-              <w:t>Senior Principal Consultant</w:t>
+              <w:t>Practice Solution Architect</w:t>
             </w:r>
           </w:p>
         </w:tc>
@@ -726,7 +814,7 @@
               <w:rPr>
                 <w:sz w:val="18"/>
               </w:rPr>
-              <w:t>eLoyalty</w:t>
+              <w:t>Dimension Data</w:t>
             </w:r>
           </w:p>
         </w:tc>
@@ -747,7 +835,7 @@
               <w:rPr>
                 <w:sz w:val="18"/>
               </w:rPr>
-              <w:t>Lake Forest, IL, USA</w:t>
+              <w:t>London, UK</w:t>
             </w:r>
           </w:p>
         </w:tc>
@@ -769,25 +857,19 @@
               <w:rPr>
                 <w:sz w:val="18"/>
               </w:rPr>
-              <w:t>Ja</w:t>
-            </w:r>
-            <w:r>
-              <w:rPr>
-                <w:sz w:val="18"/>
-              </w:rPr>
-              <w:t xml:space="preserve">n 1998 - </w:t>
-            </w:r>
-            <w:r>
-              <w:rPr>
-                <w:sz w:val="18"/>
-              </w:rPr>
-              <w:t>Sep</w:t>
-            </w:r>
-            <w:r>
-              <w:rPr>
-                <w:sz w:val="18"/>
-              </w:rPr>
-              <w:t xml:space="preserve"> 2006</w:t>
+              <w:t xml:space="preserve">Dec 2006 - </w:t>
+            </w:r>
+            <w:r>
+              <w:rPr>
+                <w:sz w:val="18"/>
+              </w:rPr>
+              <w:t>Oct</w:t>
+            </w:r>
+            <w:r>
+              <w:rPr>
+                <w:sz w:val="18"/>
+              </w:rPr>
+              <w:t xml:space="preserve"> 2009</w:t>
             </w:r>
           </w:p>
         </w:tc>
@@ -809,17 +891,11 @@
               <w:pStyle w:val="ListParagraph"/>
               <w:numPr>
                 <w:ilvl w:val="0"/>
-                <w:numId w:val="10"/>
+                <w:numId w:val="9"/>
               </w:numPr>
             </w:pPr>
             <w:r>
-              <w:t>Started as a</w:t>
-            </w:r>
-            <w:r>
-              <w:t>n</w:t>
-            </w:r>
-            <w:r>
-              <w:t xml:space="preserve"> entry level consultant and continued to grow and extend expertise in large scale contact centre solutions across that breadth of solutions including voice call routing, customer management, computer telephony integration and speech self service.</w:t>
+              <w:t>Provided technical architecture for complex contact centre telecoms integrations and voice self service applications.</w:t>
             </w:r>
           </w:p>
           <w:p>
@@ -827,11 +903,11 @@
               <w:pStyle w:val="ListParagraph"/>
               <w:numPr>
                 <w:ilvl w:val="0"/>
-                <w:numId w:val="10"/>
+                <w:numId w:val="9"/>
               </w:numPr>
             </w:pPr>
             <w:r>
-              <w:t>Provided expertise globally including clients in Hong Kong, Germany, Republic of Ireland, North Ireland, France, the United Kingdom and the breadth of the US. Expertise was across sectors including Telecommunications, Media, Insurance, Financial Services and Healthcare. Notable clients were AIG/AIA, Allstate Insurance, United Healthcare, Vodafone Ireland, Bally's Total Fitness, Capita BBC, WageWorks and Axel Springer Verlag.</w:t>
+              <w:t>Globally recognised thought leader in VoIP contact centre solutions, presenting and consulting in Europe, North America, South Africa and Australia as a subject matter expert.</w:t>
             </w:r>
           </w:p>
           <w:p>
@@ -839,11 +915,29 @@
               <w:pStyle w:val="ListParagraph"/>
               <w:numPr>
                 <w:ilvl w:val="0"/>
-                <w:numId w:val="10"/>
+                <w:numId w:val="9"/>
               </w:numPr>
             </w:pPr>
             <w:r>
-              <w:t>Led the relationship between Genesys Telecommunications and eLoyalty.</w:t>
+              <w:t>Managed Dimension Data's relationship in the UK with Genesys Telecommunications and worked with Genesys and Cisco at executive levels to develop a level of interoperability between their VoIP contact centre solutions.</w:t>
+            </w:r>
+          </w:p>
+          <w:p>
+            <w:pPr>
+              <w:pStyle w:val="ListParagraph"/>
+              <w:numPr>
+                <w:ilvl w:val="0"/>
+                <w:numId w:val="9"/>
+              </w:numPr>
+            </w:pPr>
+            <w:r>
+              <w:t>Architected an award winning global VoIP</w:t>
+            </w:r>
+            <w:r>
+              <w:t xml:space="preserve"> contact centre and speech self-</w:t>
+            </w:r>
+            <w:r>
+              <w:t>service platform for BSkyB.</w:t>
             </w:r>
           </w:p>
         </w:tc>
@@ -869,7 +963,7 @@
               <w:rPr>
                 <w:sz w:val="18"/>
               </w:rPr>
-              <w:t>Technical Analyst</w:t>
+              <w:t>Senior Principal Consultant</w:t>
             </w:r>
           </w:p>
         </w:tc>
@@ -890,7 +984,7 @@
               <w:rPr>
                 <w:sz w:val="18"/>
               </w:rPr>
-              <w:t>Ameritech</w:t>
+              <w:t>eLoyalty</w:t>
             </w:r>
           </w:p>
         </w:tc>
@@ -911,7 +1005,7 @@
               <w:rPr>
                 <w:sz w:val="18"/>
               </w:rPr>
-              <w:t>Schaumburg, IL, USA</w:t>
+              <w:t>Lake Forest, IL, USA</w:t>
             </w:r>
           </w:p>
         </w:tc>
@@ -933,13 +1027,25 @@
               <w:rPr>
                 <w:sz w:val="18"/>
               </w:rPr>
-              <w:t>Aug 1997 - Dec</w:t>
-            </w:r>
-            <w:r>
-              <w:rPr>
-                <w:sz w:val="18"/>
-              </w:rPr>
-              <w:t xml:space="preserve"> 1997</w:t>
+              <w:t>Ja</w:t>
+            </w:r>
+            <w:r>
+              <w:rPr>
+                <w:sz w:val="18"/>
+              </w:rPr>
+              <w:t xml:space="preserve">n 1998 - </w:t>
+            </w:r>
+            <w:r>
+              <w:rPr>
+                <w:sz w:val="18"/>
+              </w:rPr>
+              <w:t>Sep</w:t>
+            </w:r>
+            <w:r>
+              <w:rPr>
+                <w:sz w:val="18"/>
+              </w:rPr>
+              <w:t xml:space="preserve"> 2006</w:t>
             </w:r>
           </w:p>
         </w:tc>
@@ -961,11 +1067,41 @@
               <w:pStyle w:val="ListParagraph"/>
               <w:numPr>
                 <w:ilvl w:val="0"/>
-                <w:numId w:val="11"/>
+                <w:numId w:val="10"/>
               </w:numPr>
             </w:pPr>
             <w:r>
-              <w:t>Analysed, designed, built and tested complex customer telephony integration solutions, in both the business to consumer and business to business areas of Ameritech.</w:t>
+              <w:t>Started as a</w:t>
+            </w:r>
+            <w:r>
+              <w:t>n</w:t>
+            </w:r>
+            <w:r>
+              <w:t xml:space="preserve"> entry level consultant and continued to grow and extend expertise in large scale contact centre solutions across that breadth of solutions including voice call routing, customer management, computer telephony integration and speech self service.</w:t>
+            </w:r>
+          </w:p>
+          <w:p>
+            <w:pPr>
+              <w:pStyle w:val="ListParagraph"/>
+              <w:numPr>
+                <w:ilvl w:val="0"/>
+                <w:numId w:val="10"/>
+              </w:numPr>
+            </w:pPr>
+            <w:r>
+              <w:t>Provided expertise globally including clients in Hong Kong, Germany, Republic of Ireland, North Ireland, France, the United Kingdom and the breadth of the US. Expertise was across sectors including Telecommunications, Media, Insurance, Financial Services and Healthcare. Notable clients were AIG/AIA, Allstate Insurance, United Healthcare, Vodafone Ireland, Bally's Total Fitness, Capita BBC, WageWorks and Axel Springer Verlag.</w:t>
+            </w:r>
+          </w:p>
+          <w:p>
+            <w:pPr>
+              <w:pStyle w:val="ListParagraph"/>
+              <w:numPr>
+                <w:ilvl w:val="0"/>
+                <w:numId w:val="10"/>
+              </w:numPr>
+            </w:pPr>
+            <w:r>
+              <w:t>Led the relationship between Genesys Telecommunications and eLoyalty.</w:t>
             </w:r>
           </w:p>
         </w:tc>
@@ -979,6 +1115,7 @@
             <w:tcW w:w="0" w:type="auto"/>
             <w:shd w:val="clear" w:color="auto" w:fill="FFFFFF"/>
             <w:vAlign w:val="center"/>
+            <w:hideMark/>
           </w:tcPr>
           <w:p>
             <w:pPr>
@@ -990,7 +1127,7 @@
               <w:rPr>
                 <w:sz w:val="18"/>
               </w:rPr>
-              <w:t>Developer</w:t>
+              <w:t>Technical Analyst</w:t>
             </w:r>
           </w:p>
         </w:tc>
@@ -999,6 +1136,7 @@
             <w:tcW w:w="0" w:type="auto"/>
             <w:shd w:val="clear" w:color="auto" w:fill="FFFFFF"/>
             <w:vAlign w:val="center"/>
+            <w:hideMark/>
           </w:tcPr>
           <w:p>
             <w:pPr>
@@ -1006,14 +1144,12 @@
                 <w:sz w:val="18"/>
               </w:rPr>
             </w:pPr>
-            <w:proofErr w:type="spellStart"/>
-            <w:r>
-              <w:rPr>
-                <w:sz w:val="18"/>
-              </w:rPr>
-              <w:t>WorqSmart</w:t>
-            </w:r>
-            <w:proofErr w:type="spellEnd"/>
+            <w:r>
+              <w:rPr>
+                <w:sz w:val="18"/>
+              </w:rPr>
+              <w:t>Ameritech</w:t>
+            </w:r>
           </w:p>
         </w:tc>
         <w:tc>
@@ -1021,6 +1157,7 @@
             <w:tcW w:w="0" w:type="auto"/>
             <w:shd w:val="clear" w:color="auto" w:fill="FFFFFF"/>
             <w:vAlign w:val="center"/>
+            <w:hideMark/>
           </w:tcPr>
           <w:p>
             <w:pPr>
@@ -1032,7 +1169,7 @@
               <w:rPr>
                 <w:sz w:val="18"/>
               </w:rPr>
-              <w:t>Phoenix, AZ, USA</w:t>
+              <w:t>Schaumburg, IL, USA</w:t>
             </w:r>
           </w:p>
         </w:tc>
@@ -1041,120 +1178,10 @@
             <w:tcW w:w="0" w:type="auto"/>
             <w:shd w:val="clear" w:color="auto" w:fill="FFFFFF"/>
             <w:vAlign w:val="center"/>
-          </w:tcPr>
-          <w:p>
-            <w:pPr>
-              <w:jc w:val="right"/>
-              <w:rPr>
-                <w:sz w:val="18"/>
-              </w:rPr>
-            </w:pPr>
-            <w:r>
-              <w:rPr>
-                <w:sz w:val="18"/>
-              </w:rPr>
-              <w:t>April 1996 – June 1996</w:t>
-            </w:r>
-          </w:p>
-        </w:tc>
-      </w:tr>
-      <w:tr>
-        <w:trPr>
-          <w:tblCellSpacing w:w="15" w:type="dxa"/>
-        </w:trPr>
-        <w:tc>
-          <w:tcPr>
-            <w:tcW w:w="0" w:type="auto"/>
-            <w:gridSpan w:val="4"/>
-            <w:shd w:val="clear" w:color="auto" w:fill="FFFFFF"/>
-            <w:vAlign w:val="center"/>
-          </w:tcPr>
-          <w:p>
-            <w:pPr>
-              <w:pStyle w:val="ListParagraph"/>
-              <w:numPr>
-                <w:ilvl w:val="0"/>
-                <w:numId w:val="11"/>
-              </w:numPr>
-            </w:pPr>
-            <w:r>
-              <w:t>Did general IT development including database development, website development, scripting and system administration.</w:t>
-            </w:r>
-          </w:p>
-        </w:tc>
-      </w:tr>
-      <w:tr>
-        <w:trPr>
-          <w:tblCellSpacing w:w="15" w:type="dxa"/>
-        </w:trPr>
-        <w:tc>
-          <w:tcPr>
-            <w:tcW w:w="0" w:type="auto"/>
-            <w:shd w:val="clear" w:color="auto" w:fill="FFFFFF"/>
             <w:hideMark/>
           </w:tcPr>
           <w:p>
             <w:pPr>
-              <w:rPr>
-                <w:sz w:val="18"/>
-              </w:rPr>
-            </w:pPr>
-            <w:r>
-              <w:rPr>
-                <w:sz w:val="18"/>
-              </w:rPr>
-              <w:t>Various Roles</w:t>
-            </w:r>
-          </w:p>
-        </w:tc>
-        <w:tc>
-          <w:tcPr>
-            <w:tcW w:w="0" w:type="auto"/>
-            <w:shd w:val="clear" w:color="auto" w:fill="FFFFFF"/>
-            <w:hideMark/>
-          </w:tcPr>
-          <w:p>
-            <w:pPr>
-              <w:rPr>
-                <w:sz w:val="18"/>
-              </w:rPr>
-            </w:pPr>
-            <w:r>
-              <w:rPr>
-                <w:sz w:val="18"/>
-              </w:rPr>
-              <w:t>MicroAge Teleservices</w:t>
-            </w:r>
-          </w:p>
-        </w:tc>
-        <w:tc>
-          <w:tcPr>
-            <w:tcW w:w="0" w:type="auto"/>
-            <w:shd w:val="clear" w:color="auto" w:fill="FFFFFF"/>
-            <w:hideMark/>
-          </w:tcPr>
-          <w:p>
-            <w:pPr>
-              <w:rPr>
-                <w:sz w:val="18"/>
-              </w:rPr>
-            </w:pPr>
-            <w:r>
-              <w:rPr>
-                <w:sz w:val="18"/>
-              </w:rPr>
-              <w:t>Temple, AZ, USA</w:t>
-            </w:r>
-          </w:p>
-        </w:tc>
-        <w:tc>
-          <w:tcPr>
-            <w:tcW w:w="0" w:type="auto"/>
-            <w:shd w:val="clear" w:color="auto" w:fill="FFFFFF"/>
-            <w:hideMark/>
-          </w:tcPr>
-          <w:p>
-            <w:pPr>
               <w:jc w:val="right"/>
               <w:rPr>
                 <w:sz w:val="18"/>
@@ -1164,14 +1191,13 @@
               <w:rPr>
                 <w:sz w:val="18"/>
               </w:rPr>
-              <w:t>June 1995 - Apr 1996</w:t>
-            </w:r>
-            <w:r>
-              <w:rPr>
-                <w:sz w:val="18"/>
-              </w:rPr>
-              <w:br/>
-              <w:t>June 1996 – July 1997</w:t>
+              <w:t>Aug 1997 - Dec</w:t>
+            </w:r>
+            <w:r>
+              <w:rPr>
+                <w:sz w:val="18"/>
+              </w:rPr>
+              <w:t xml:space="preserve"> 1997</w:t>
             </w:r>
           </w:p>
         </w:tc>
@@ -1197,6 +1223,238 @@
               </w:numPr>
             </w:pPr>
             <w:r>
+              <w:t>Analysed, designed, built and tested complex customer telephony integration solutions, in both the business to consumer and business to business areas of Ameritech.</w:t>
+            </w:r>
+          </w:p>
+        </w:tc>
+      </w:tr>
+      <w:tr>
+        <w:trPr>
+          <w:tblCellSpacing w:w="15" w:type="dxa"/>
+        </w:trPr>
+        <w:tc>
+          <w:tcPr>
+            <w:tcW w:w="0" w:type="auto"/>
+            <w:shd w:val="clear" w:color="auto" w:fill="FFFFFF"/>
+            <w:vAlign w:val="center"/>
+          </w:tcPr>
+          <w:p>
+            <w:pPr>
+              <w:rPr>
+                <w:sz w:val="18"/>
+              </w:rPr>
+            </w:pPr>
+            <w:r>
+              <w:rPr>
+                <w:sz w:val="18"/>
+              </w:rPr>
+              <w:t>Developer</w:t>
+            </w:r>
+          </w:p>
+        </w:tc>
+        <w:tc>
+          <w:tcPr>
+            <w:tcW w:w="0" w:type="auto"/>
+            <w:shd w:val="clear" w:color="auto" w:fill="FFFFFF"/>
+            <w:vAlign w:val="center"/>
+          </w:tcPr>
+          <w:p>
+            <w:pPr>
+              <w:rPr>
+                <w:sz w:val="18"/>
+              </w:rPr>
+            </w:pPr>
+            <w:proofErr w:type="spellStart"/>
+            <w:r>
+              <w:rPr>
+                <w:sz w:val="18"/>
+              </w:rPr>
+              <w:t>WorqSmart</w:t>
+            </w:r>
+            <w:proofErr w:type="spellEnd"/>
+          </w:p>
+        </w:tc>
+        <w:tc>
+          <w:tcPr>
+            <w:tcW w:w="0" w:type="auto"/>
+            <w:shd w:val="clear" w:color="auto" w:fill="FFFFFF"/>
+            <w:vAlign w:val="center"/>
+          </w:tcPr>
+          <w:p>
+            <w:pPr>
+              <w:rPr>
+                <w:sz w:val="18"/>
+              </w:rPr>
+            </w:pPr>
+            <w:r>
+              <w:rPr>
+                <w:sz w:val="18"/>
+              </w:rPr>
+              <w:t>Phoenix, AZ, USA</w:t>
+            </w:r>
+          </w:p>
+        </w:tc>
+        <w:tc>
+          <w:tcPr>
+            <w:tcW w:w="0" w:type="auto"/>
+            <w:shd w:val="clear" w:color="auto" w:fill="FFFFFF"/>
+            <w:vAlign w:val="center"/>
+          </w:tcPr>
+          <w:p>
+            <w:pPr>
+              <w:jc w:val="right"/>
+              <w:rPr>
+                <w:sz w:val="18"/>
+              </w:rPr>
+            </w:pPr>
+            <w:r>
+              <w:rPr>
+                <w:sz w:val="18"/>
+              </w:rPr>
+              <w:t>April 1996 – June 1996</w:t>
+            </w:r>
+          </w:p>
+        </w:tc>
+      </w:tr>
+      <w:tr>
+        <w:trPr>
+          <w:tblCellSpacing w:w="15" w:type="dxa"/>
+        </w:trPr>
+        <w:tc>
+          <w:tcPr>
+            <w:tcW w:w="0" w:type="auto"/>
+            <w:gridSpan w:val="4"/>
+            <w:shd w:val="clear" w:color="auto" w:fill="FFFFFF"/>
+            <w:vAlign w:val="center"/>
+          </w:tcPr>
+          <w:p>
+            <w:pPr>
+              <w:pStyle w:val="ListParagraph"/>
+              <w:numPr>
+                <w:ilvl w:val="0"/>
+                <w:numId w:val="11"/>
+              </w:numPr>
+            </w:pPr>
+            <w:r>
+              <w:t>Did general IT development including database development, website development, scripting and system administration.</w:t>
+            </w:r>
+          </w:p>
+        </w:tc>
+      </w:tr>
+      <w:tr>
+        <w:trPr>
+          <w:tblCellSpacing w:w="15" w:type="dxa"/>
+        </w:trPr>
+        <w:tc>
+          <w:tcPr>
+            <w:tcW w:w="0" w:type="auto"/>
+            <w:shd w:val="clear" w:color="auto" w:fill="FFFFFF"/>
+            <w:hideMark/>
+          </w:tcPr>
+          <w:p>
+            <w:pPr>
+              <w:rPr>
+                <w:sz w:val="18"/>
+              </w:rPr>
+            </w:pPr>
+            <w:r>
+              <w:rPr>
+                <w:sz w:val="18"/>
+              </w:rPr>
+              <w:t>Various Roles</w:t>
+            </w:r>
+          </w:p>
+        </w:tc>
+        <w:tc>
+          <w:tcPr>
+            <w:tcW w:w="0" w:type="auto"/>
+            <w:shd w:val="clear" w:color="auto" w:fill="FFFFFF"/>
+            <w:hideMark/>
+          </w:tcPr>
+          <w:p>
+            <w:pPr>
+              <w:rPr>
+                <w:sz w:val="18"/>
+              </w:rPr>
+            </w:pPr>
+            <w:r>
+              <w:rPr>
+                <w:sz w:val="18"/>
+              </w:rPr>
+              <w:t>MicroAge Teleservices</w:t>
+            </w:r>
+          </w:p>
+        </w:tc>
+        <w:tc>
+          <w:tcPr>
+            <w:tcW w:w="0" w:type="auto"/>
+            <w:shd w:val="clear" w:color="auto" w:fill="FFFFFF"/>
+            <w:hideMark/>
+          </w:tcPr>
+          <w:p>
+            <w:pPr>
+              <w:rPr>
+                <w:sz w:val="18"/>
+              </w:rPr>
+            </w:pPr>
+            <w:r>
+              <w:rPr>
+                <w:sz w:val="18"/>
+              </w:rPr>
+              <w:t>Temple, AZ, USA</w:t>
+            </w:r>
+          </w:p>
+        </w:tc>
+        <w:tc>
+          <w:tcPr>
+            <w:tcW w:w="0" w:type="auto"/>
+            <w:shd w:val="clear" w:color="auto" w:fill="FFFFFF"/>
+            <w:hideMark/>
+          </w:tcPr>
+          <w:p>
+            <w:pPr>
+              <w:jc w:val="right"/>
+              <w:rPr>
+                <w:sz w:val="18"/>
+              </w:rPr>
+            </w:pPr>
+            <w:r>
+              <w:rPr>
+                <w:sz w:val="18"/>
+              </w:rPr>
+              <w:t>June 1995 - Apr 1996</w:t>
+            </w:r>
+            <w:r>
+              <w:rPr>
+                <w:sz w:val="18"/>
+              </w:rPr>
+              <w:br/>
+              <w:t>June 1996 – July 1997</w:t>
+            </w:r>
+          </w:p>
+        </w:tc>
+      </w:tr>
+      <w:tr>
+        <w:trPr>
+          <w:tblCellSpacing w:w="15" w:type="dxa"/>
+        </w:trPr>
+        <w:tc>
+          <w:tcPr>
+            <w:tcW w:w="0" w:type="auto"/>
+            <w:gridSpan w:val="4"/>
+            <w:shd w:val="clear" w:color="auto" w:fill="FFFFFF"/>
+            <w:vAlign w:val="center"/>
+            <w:hideMark/>
+          </w:tcPr>
+          <w:p>
+            <w:pPr>
+              <w:pStyle w:val="ListParagraph"/>
+              <w:numPr>
+                <w:ilvl w:val="0"/>
+                <w:numId w:val="11"/>
+              </w:numPr>
+            </w:pPr>
+            <w:r>
               <w:t>Filled a variety of rolls from contact centre agent, to contact centre supervisor, to project manager, to technical lead and architect for an outsource contact centre operation.</w:t>
             </w:r>
           </w:p>
@@ -1222,8 +1480,6 @@
       <w:r>
         <w:t>Various roles prior to June 1995 available upon request.</w:t>
       </w:r>
-      <w:bookmarkStart w:id="0" w:name="_GoBack"/>
-      <w:bookmarkEnd w:id="0"/>
     </w:p>
     <w:p>
       <w:pPr>
@@ -1503,6 +1759,29 @@
               </w:numPr>
             </w:pPr>
             <w:r>
+              <w:t xml:space="preserve">Contributor to many </w:t>
+            </w:r>
+            <w:proofErr w:type="gramStart"/>
+            <w:r>
+              <w:t>other</w:t>
+            </w:r>
+            <w:proofErr w:type="gramEnd"/>
+            <w:r>
+              <w:t xml:space="preserve"> Open Source projects including The Intern Testing Framework</w:t>
+            </w:r>
+            <w:r>
+              <w:t>.</w:t>
+            </w:r>
+          </w:p>
+          <w:p>
+            <w:pPr>
+              <w:pStyle w:val="ListParagraph"/>
+              <w:numPr>
+                <w:ilvl w:val="0"/>
+                <w:numId w:val="11"/>
+              </w:numPr>
+            </w:pPr>
+            <w:r>
               <w:t>Presented at various industry events, representing both employers and the Dojo Toolkit.</w:t>
             </w:r>
           </w:p>
@@ -1601,13 +1880,7 @@
       <w:rPr>
         <w:lang w:val="en-US"/>
       </w:rPr>
-      <w:t>Kits</w:t>
-    </w:r>
-    <w:r>
-      <w:rPr>
-        <w:lang w:val="en-US"/>
-      </w:rPr>
-      <w:t>on P. Kelly</w:t>
+      <w:t>Kitson P. Kelly</w:t>
     </w:r>
     <w:r>
       <w:rPr>
@@ -5330,7 +5603,7 @@
 </file>
 
 <file path=customXml/itemProps1.xml><?xml version="1.0" encoding="utf-8"?>
-<ds:datastoreItem xmlns:ds="http://schemas.openxmlformats.org/officeDocument/2006/customXml" ds:itemID="{9D39D8BF-388D-194C-BFBC-7C92BC508B96}">
+<ds:datastoreItem xmlns:ds="http://schemas.openxmlformats.org/officeDocument/2006/customXml" ds:itemID="{8F0EBF44-0179-3A41-A9C6-75A6E703F568}">
   <ds:schemaRefs>
     <ds:schemaRef ds:uri="http://schemas.openxmlformats.org/officeDocument/2006/bibliography"/>
   </ds:schemaRefs>

</xml_diff>